<commit_message>
Updates to support moving some of the copying files into cmakelists
</commit_message>
<xml_diff>
--- a/docs/CopyrightInfo and SourceCode.docx
+++ b/docs/CopyrightInfo and SourceCode.docx
@@ -1,6 +1,6 @@
 
 <file path=word/document.xml><?xml version="1.0" encoding="utf-8"?>
-<w:document xmlns:wpc="http://schemas.microsoft.com/office/word/2010/wordprocessingCanvas" xmlns:cx="http://schemas.microsoft.com/office/drawing/2014/chartex" xmlns:cx1="http://schemas.microsoft.com/office/drawing/2015/9/8/chartex" xmlns:cx2="http://schemas.microsoft.com/office/drawing/2015/10/21/chartex" xmlns:cx3="http://schemas.microsoft.com/office/drawing/2016/5/9/chartex" xmlns:cx4="http://schemas.microsoft.com/office/drawing/2016/5/10/chartex" xmlns:cx5="http://schemas.microsoft.com/office/drawing/2016/5/11/chartex" xmlns:cx6="http://schemas.microsoft.com/office/drawing/2016/5/12/chartex" xmlns:cx7="http://schemas.microsoft.com/office/drawing/2016/5/13/chartex" xmlns:cx8="http://schemas.microsoft.com/office/drawing/2016/5/14/chartex" xmlns:mc="http://schemas.openxmlformats.org/markup-compatibility/2006" xmlns:aink="http://schemas.microsoft.com/office/drawing/2016/ink" xmlns:am3d="http://schemas.microsoft.com/office/drawing/2017/model3d" xmlns:o="urn:schemas-microsoft-com:office:office" xmlns:r="http://schemas.openxmlformats.org/officeDocument/2006/relationships" xmlns:m="http://schemas.openxmlformats.org/officeDocument/2006/math" xmlns:v="urn:schemas-microsoft-com:vml" xmlns:wp14="http://schemas.microsoft.com/office/word/2010/wordprocessingDrawing" xmlns:wp="http://schemas.openxmlformats.org/drawingml/2006/wordprocessingDrawing" xmlns:w10="urn:schemas-microsoft-com:office:word" xmlns:w="http://schemas.openxmlformats.org/wordprocessingml/2006/main" xmlns:w14="http://schemas.microsoft.com/office/word/2010/wordml" xmlns:w15="http://schemas.microsoft.com/office/word/2012/wordml" xmlns:w16cid="http://schemas.microsoft.com/office/word/2016/wordml/cid" xmlns:w16se="http://schemas.microsoft.com/office/word/2015/wordml/symex" xmlns:wpg="http://schemas.microsoft.com/office/word/2010/wordprocessingGroup" xmlns:wpi="http://schemas.microsoft.com/office/word/2010/wordprocessingInk" xmlns:wne="http://schemas.microsoft.com/office/word/2006/wordml" xmlns:wps="http://schemas.microsoft.com/office/word/2010/wordprocessingShape" mc:Ignorable="w14 w15 w16se w16cid wp14">
+<w:document xmlns:wpc="http://schemas.microsoft.com/office/word/2010/wordprocessingCanvas" xmlns:cx="http://schemas.microsoft.com/office/drawing/2014/chartex" xmlns:cx1="http://schemas.microsoft.com/office/drawing/2015/9/8/chartex" xmlns:cx2="http://schemas.microsoft.com/office/drawing/2015/10/21/chartex" xmlns:cx3="http://schemas.microsoft.com/office/drawing/2016/5/9/chartex" xmlns:cx4="http://schemas.microsoft.com/office/drawing/2016/5/10/chartex" xmlns:cx5="http://schemas.microsoft.com/office/drawing/2016/5/11/chartex" xmlns:cx6="http://schemas.microsoft.com/office/drawing/2016/5/12/chartex" xmlns:cx7="http://schemas.microsoft.com/office/drawing/2016/5/13/chartex" xmlns:cx8="http://schemas.microsoft.com/office/drawing/2016/5/14/chartex" xmlns:mc="http://schemas.openxmlformats.org/markup-compatibility/2006" xmlns:aink="http://schemas.microsoft.com/office/drawing/2016/ink" xmlns:am3d="http://schemas.microsoft.com/office/drawing/2017/model3d" xmlns:o="urn:schemas-microsoft-com:office:office" xmlns:r="http://schemas.openxmlformats.org/officeDocument/2006/relationships" xmlns:m="http://schemas.openxmlformats.org/officeDocument/2006/math" xmlns:v="urn:schemas-microsoft-com:vml" xmlns:wp14="http://schemas.microsoft.com/office/word/2010/wordprocessingDrawing" xmlns:wp="http://schemas.openxmlformats.org/drawingml/2006/wordprocessingDrawing" xmlns:w10="urn:schemas-microsoft-com:office:word" xmlns:w="http://schemas.openxmlformats.org/wordprocessingml/2006/main" xmlns:w14="http://schemas.microsoft.com/office/word/2010/wordml" xmlns:w15="http://schemas.microsoft.com/office/word/2012/wordml" xmlns:w16cex="http://schemas.microsoft.com/office/word/2018/wordml/cex" xmlns:w16cid="http://schemas.microsoft.com/office/word/2016/wordml/cid" xmlns:w16="http://schemas.microsoft.com/office/word/2018/wordml" xmlns:w16sdtdh="http://schemas.microsoft.com/office/word/2020/wordml/sdtdatahash" xmlns:w16se="http://schemas.microsoft.com/office/word/2015/wordml/symex" xmlns:wpg="http://schemas.microsoft.com/office/word/2010/wordprocessingGroup" xmlns:wpi="http://schemas.microsoft.com/office/word/2010/wordprocessingInk" xmlns:wne="http://schemas.microsoft.com/office/word/2006/wordml" xmlns:wps="http://schemas.microsoft.com/office/word/2010/wordprocessingShape" mc:Ignorable="w14 w15 w16se w16cid w16 w16cex w16sdtdh wp14">
   <w:body>
     <w:p>
       <w:r>
@@ -595,10 +595,7 @@
       </w:hyperlink>
     </w:p>
     <w:p/>
-    <w:p>
-      <w:bookmarkStart w:id="0" w:name="_GoBack"/>
-      <w:bookmarkEnd w:id="0"/>
-    </w:p>
+    <w:p/>
     <w:p>
       <w:r>
         <w:rPr>
@@ -1194,7 +1191,6 @@
       </w:hyperlink>
     </w:p>
     <w:p/>
-    <w:p/>
     <w:p>
       <w:pPr>
         <w:rPr>
@@ -1208,6 +1204,7 @@
           <w:sz w:val="56"/>
           <w:szCs w:val="56"/>
         </w:rPr>
+        <w:lastRenderedPageBreak/>
         <w:drawing>
           <wp:inline distT="0" distB="0" distL="0" distR="0" wp14:anchorId="004AC30A" wp14:editId="707D76FC">
             <wp:extent cx="800100" cy="401171"/>
@@ -1357,7 +1354,6 @@
       </w:r>
     </w:p>
     <w:p/>
-    <w:p/>
     <w:p>
       <w:r>
         <w:rPr>
@@ -1429,7 +1425,6 @@
       </w:r>
       <w:proofErr w:type="spellEnd"/>
     </w:p>
-    <w:p/>
     <w:p>
       <w:r>
         <w:t xml:space="preserve">For Information about the software: </w:t>
@@ -1502,7 +1497,6 @@
         </w:r>
       </w:hyperlink>
     </w:p>
-    <w:p/>
     <w:p/>
     <w:p>
       <w:pPr>
@@ -1567,6 +1561,7 @@
         </w:r>
       </w:hyperlink>
     </w:p>
+    <w:p/>
     <w:p>
       <w:pPr>
         <w:rPr>
@@ -1574,628 +1569,220 @@
           <w:szCs w:val="56"/>
         </w:rPr>
       </w:pPr>
-    </w:p>
-    <w:p>
-      <w:r>
-        <w:rPr>
-          <w:noProof/>
-        </w:rPr>
-        <w:drawing>
-          <wp:inline distT="0" distB="0" distL="0" distR="0" wp14:anchorId="150C7960" wp14:editId="4046444C">
-            <wp:extent cx="1526594" cy="431771"/>
-            <wp:effectExtent l="0" t="0" r="0" b="635"/>
-            <wp:docPr id="7" name="Picture 7" descr="Orion:Users:rlancaste:Desktop:python-logo@2x.png"/>
-            <wp:cNvGraphicFramePr>
-              <a:graphicFrameLocks xmlns:a="http://schemas.openxmlformats.org/drawingml/2006/main" noChangeAspect="1"/>
-            </wp:cNvGraphicFramePr>
-            <a:graphic xmlns:a="http://schemas.openxmlformats.org/drawingml/2006/main">
-              <a:graphicData uri="http://schemas.openxmlformats.org/drawingml/2006/picture">
-                <pic:pic xmlns:pic="http://schemas.openxmlformats.org/drawingml/2006/picture">
-                  <pic:nvPicPr>
-                    <pic:cNvPr id="0" name="Picture 2" descr="Orion:Users:rlancaste:Desktop:python-logo@2x.png"/>
-                    <pic:cNvPicPr>
-                      <a:picLocks noChangeAspect="1" noChangeArrowheads="1"/>
-                    </pic:cNvPicPr>
-                  </pic:nvPicPr>
-                  <pic:blipFill>
-                    <a:blip r:embed="rId59">
-                      <a:extLst>
-                        <a:ext uri="{28A0092B-C50C-407E-A947-70E740481C1C}">
-                          <a14:useLocalDpi xmlns:a14="http://schemas.microsoft.com/office/drawing/2010/main" val="0"/>
-                        </a:ext>
-                      </a:extLst>
-                    </a:blip>
-                    <a:srcRect/>
-                    <a:stretch>
-                      <a:fillRect/>
-                    </a:stretch>
-                  </pic:blipFill>
-                  <pic:spPr bwMode="auto">
-                    <a:xfrm>
-                      <a:off x="0" y="0"/>
-                      <a:ext cx="1526668" cy="431792"/>
-                    </a:xfrm>
-                    <a:prstGeom prst="rect">
-                      <a:avLst/>
-                    </a:prstGeom>
-                    <a:solidFill>
-                      <a:schemeClr val="tx2">
-                        <a:lumMod val="75000"/>
-                      </a:schemeClr>
-                    </a:solidFill>
-                    <a:ln>
-                      <a:noFill/>
-                    </a:ln>
-                  </pic:spPr>
-                </pic:pic>
-              </a:graphicData>
-            </a:graphic>
-          </wp:inline>
-        </w:drawing>
-      </w:r>
       <w:r>
         <w:rPr>
           <w:sz w:val="56"/>
           <w:szCs w:val="56"/>
         </w:rPr>
-        <w:t xml:space="preserve"> </w:t>
-      </w:r>
-      <w:r>
+        <w:t>LibGphoto2</w:t>
+      </w:r>
+    </w:p>
+    <w:p>
+      <w:r>
+        <w:t xml:space="preserve">For Information about the software: </w:t>
+      </w:r>
+      <w:hyperlink r:id="rId59" w:history="1">
+        <w:r>
+          <w:rPr>
+            <w:rStyle w:val="Hyperlink"/>
+          </w:rPr>
+          <w:t>http://gphoto.org</w:t>
+        </w:r>
+      </w:hyperlink>
+    </w:p>
+    <w:p>
+      <w:r>
+        <w:t xml:space="preserve">For Documentation about how to use it:  </w:t>
+      </w:r>
+      <w:hyperlink r:id="rId60" w:history="1">
+        <w:r>
+          <w:rPr>
+            <w:rStyle w:val="Hyperlink"/>
+          </w:rPr>
+          <w:t>http://gphoto.org/doc/</w:t>
+        </w:r>
+      </w:hyperlink>
+    </w:p>
+    <w:p>
+      <w:r>
+        <w:t xml:space="preserve">For source code: </w:t>
+      </w:r>
+      <w:hyperlink r:id="rId61" w:history="1">
+        <w:r>
+          <w:rPr>
+            <w:rStyle w:val="Hyperlink"/>
+          </w:rPr>
+          <w:t>https://github.com/gphoto/</w:t>
+        </w:r>
+      </w:hyperlink>
+    </w:p>
+    <w:p/>
+    <w:p>
+      <w:r>
+        <w:t xml:space="preserve">LibGphoto2 is released under the </w:t>
+      </w:r>
+      <w:r>
+        <w:t>GNU GPL version 2</w:t>
+      </w:r>
+    </w:p>
+    <w:p>
+      <w:hyperlink r:id="rId62" w:history="1">
+        <w:r>
+          <w:rPr>
+            <w:rStyle w:val="Hyperlink"/>
+          </w:rPr>
+          <w:t>http://gphoto.org</w:t>
+        </w:r>
+      </w:hyperlink>
+    </w:p>
+    <w:p/>
+    <w:p>
+      <w:pPr>
         <w:rPr>
           <w:sz w:val="56"/>
           <w:szCs w:val="56"/>
         </w:rPr>
-        <w:t>Python</w:t>
-      </w:r>
-    </w:p>
-    <w:p>
-      <w:r>
-        <w:t xml:space="preserve">For Information about the software: </w:t>
-      </w:r>
-      <w:hyperlink r:id="rId60" w:history="1">
-        <w:r>
-          <w:rPr>
-            <w:rStyle w:val="Hyperlink"/>
-          </w:rPr>
-          <w:t>https://www.python.org</w:t>
-        </w:r>
-      </w:hyperlink>
-    </w:p>
-    <w:p>
-      <w:r>
-        <w:t xml:space="preserve">For source code: </w:t>
-      </w:r>
-      <w:hyperlink r:id="rId61" w:history="1">
-        <w:r>
-          <w:rPr>
-            <w:rStyle w:val="Hyperlink"/>
-          </w:rPr>
-          <w:t>https://www.python.org/downloads/source/</w:t>
-        </w:r>
-      </w:hyperlink>
-    </w:p>
-    <w:p/>
-    <w:p>
-      <w:r>
-        <w:t>Python is released as Open Source and is GPL Compatible</w:t>
-      </w:r>
-    </w:p>
-    <w:p>
-      <w:hyperlink r:id="rId62" w:history="1">
-        <w:r>
-          <w:rPr>
-            <w:rStyle w:val="Hyperlink"/>
-          </w:rPr>
-          <w:t>https://docs.python.org/2.7/license.html</w:t>
-        </w:r>
-      </w:hyperlink>
-    </w:p>
-    <w:p/>
-    <w:p>
-      <w:pPr>
+      </w:pPr>
+      <w:r>
         <w:rPr>
           <w:sz w:val="56"/>
           <w:szCs w:val="56"/>
         </w:rPr>
+        <w:t>GSC, The Guide Star Catalog</w:t>
+      </w:r>
+    </w:p>
+    <w:p>
+      <w:r>
+        <w:t>(Not included or bundled, but an optional install)</w:t>
+      </w:r>
+    </w:p>
+    <w:p>
+      <w:r>
+        <w:t xml:space="preserve">For Information about the software and data: </w:t>
+      </w:r>
+      <w:hyperlink r:id="rId63" w:history="1">
+        <w:r>
+          <w:rPr>
+            <w:rStyle w:val="Hyperlink"/>
+          </w:rPr>
+          <w:t>http://gsss.stsci.edu/catalogs/gsc/GSC1/gsc12/DESCRIPTION.HTM</w:t>
+        </w:r>
+      </w:hyperlink>
+    </w:p>
+    <w:p>
+      <w:r>
+        <w:t>Instructions on how to install it:</w:t>
+      </w:r>
+      <w:r>
+        <w:t xml:space="preserve"> </w:t>
+      </w:r>
+      <w:hyperlink r:id="rId64" w:history="1">
+        <w:r>
+          <w:rPr>
+            <w:rStyle w:val="Hyperlink"/>
+          </w:rPr>
+          <w:t>http://www.indilib.org/support/tutorials/139-indi-library-on-raspberry-pi.html</w:t>
+        </w:r>
+      </w:hyperlink>
+    </w:p>
+    <w:p>
+      <w:r>
+        <w:t xml:space="preserve">Source Code:  </w:t>
+      </w:r>
+      <w:hyperlink r:id="rId65" w:history="1">
+        <w:r>
+          <w:rPr>
+            <w:rStyle w:val="Hyperlink"/>
+          </w:rPr>
+          <w:t>http://cdsarc.u-strasbg.fr/ftp/cats/bincats/</w:t>
+        </w:r>
+      </w:hyperlink>
+    </w:p>
+    <w:p/>
+    <w:p>
+      <w:r>
+        <w:t xml:space="preserve">The Guide Star Catalog was developed for the Hubble Space </w:t>
+      </w:r>
+      <w:proofErr w:type="gramStart"/>
+      <w:r>
+        <w:t xml:space="preserve">Telescope </w:t>
+      </w:r>
+      <w:r>
+        <w:t>.</w:t>
+      </w:r>
+      <w:proofErr w:type="gramEnd"/>
+      <w:r>
+        <w:t xml:space="preserve">  The data is copyrighted by </w:t>
+      </w:r>
+      <w:r>
+        <w:rPr>
+          <w:rFonts w:cs="Tahoma"/>
+        </w:rPr>
+        <w:t>The Association of Universities for Research in Astronomy</w:t>
+      </w:r>
+      <w:r>
+        <w:rPr>
+          <w:rFonts w:cs="Verdana"/>
+        </w:rPr>
+        <w:t xml:space="preserve"> (c) 2001-2008</w:t>
+      </w:r>
+      <w:r>
+        <w:rPr>
+          <w:rFonts w:cs="Verdana"/>
+        </w:rPr>
+        <w:t>.  It is free for non-</w:t>
+      </w:r>
+      <w:proofErr w:type="spellStart"/>
+      <w:r>
+        <w:rPr>
+          <w:rFonts w:cs="Verdana"/>
+        </w:rPr>
+        <w:t>commerical</w:t>
+      </w:r>
+      <w:proofErr w:type="spellEnd"/>
+      <w:r>
+        <w:rPr>
+          <w:rFonts w:cs="Verdana"/>
+        </w:rPr>
+        <w:t xml:space="preserve"> use.  </w:t>
+      </w:r>
+    </w:p>
+    <w:p>
+      <w:pPr>
+        <w:rPr>
+          <w:rStyle w:val="Hyperlink"/>
+        </w:rPr>
       </w:pPr>
-      <w:proofErr w:type="spellStart"/>
-      <w:r>
-        <w:rPr>
-          <w:sz w:val="56"/>
-          <w:szCs w:val="56"/>
-        </w:rPr>
-        <w:t>Netpb</w:t>
-      </w:r>
-      <w:r>
-        <w:rPr>
-          <w:sz w:val="56"/>
-          <w:szCs w:val="56"/>
-        </w:rPr>
-        <w:t>m</w:t>
-      </w:r>
-      <w:proofErr w:type="spellEnd"/>
-    </w:p>
-    <w:p>
-      <w:r>
-        <w:t xml:space="preserve">For Information about the software: </w:t>
-      </w:r>
-      <w:hyperlink r:id="rId63" w:history="1">
-        <w:r>
-          <w:rPr>
-            <w:rStyle w:val="Hyperlink"/>
-          </w:rPr>
-          <w:t>http://netpbm.sourceforge.net</w:t>
-        </w:r>
-      </w:hyperlink>
-    </w:p>
-    <w:p>
-      <w:r>
-        <w:t xml:space="preserve">For source code: </w:t>
-      </w:r>
-      <w:hyperlink r:id="rId64" w:history="1">
-        <w:r>
-          <w:rPr>
-            <w:rStyle w:val="Hyperlink"/>
-          </w:rPr>
-          <w:t>http://netpbm.sourceforge.net/getting_netpbm.php</w:t>
-        </w:r>
-      </w:hyperlink>
-    </w:p>
-    <w:p/>
-    <w:p>
-      <w:proofErr w:type="spellStart"/>
-      <w:r>
-        <w:t>Netpbm</w:t>
-      </w:r>
-      <w:proofErr w:type="spellEnd"/>
-      <w:r>
-        <w:t xml:space="preserve"> is released as Open Source, is copyrighted to many different authors with the right to redistribute the code.</w:t>
-      </w:r>
-    </w:p>
-    <w:p>
-      <w:hyperlink r:id="rId65" w:history="1">
-        <w:r>
-          <w:rPr>
-            <w:rStyle w:val="Hyperlink"/>
-          </w:rPr>
-          <w:t>http://netpbm.sourceforge.net</w:t>
-        </w:r>
-      </w:hyperlink>
-    </w:p>
-    <w:p/>
-    <w:p>
-      <w:pPr>
-        <w:rPr>
-          <w:sz w:val="56"/>
-          <w:szCs w:val="56"/>
-        </w:rPr>
-      </w:pPr>
-      <w:r>
-        <w:rPr>
-          <w:sz w:val="56"/>
-          <w:szCs w:val="56"/>
-        </w:rPr>
-        <w:lastRenderedPageBreak/>
-        <w:t>NumP</w:t>
-      </w:r>
-      <w:r>
-        <w:rPr>
-          <w:sz w:val="56"/>
-          <w:szCs w:val="56"/>
-        </w:rPr>
-        <w:t>y</w:t>
-      </w:r>
-    </w:p>
-    <w:p>
-      <w:r>
-        <w:t xml:space="preserve">For Information about the software: </w:t>
+      <w:r>
+        <w:t xml:space="preserve"> </w:t>
       </w:r>
       <w:hyperlink r:id="rId66" w:history="1">
         <w:r>
           <w:rPr>
             <w:rStyle w:val="Hyperlink"/>
           </w:rPr>
-          <w:t>http://www.numpy.org</w:t>
-        </w:r>
-      </w:hyperlink>
-    </w:p>
-    <w:p>
-      <w:r>
-        <w:t xml:space="preserve">For Documentation on how to use it: </w:t>
+          <w:t>launchpad.net/</w:t>
+        </w:r>
+        <w:proofErr w:type="spellStart"/>
+        <w:r>
+          <w:rPr>
+            <w:rStyle w:val="Hyperlink"/>
+          </w:rPr>
+          <w:t>gsc</w:t>
+        </w:r>
+        <w:proofErr w:type="spellEnd"/>
+      </w:hyperlink>
+      <w:r>
+        <w:t xml:space="preserve"> </w:t>
       </w:r>
       <w:hyperlink r:id="rId67" w:history="1">
         <w:r>
           <w:rPr>
             <w:rStyle w:val="Hyperlink"/>
           </w:rPr>
-          <w:t>https://docs.scipy.org/doc/</w:t>
-        </w:r>
-      </w:hyperlink>
-    </w:p>
-    <w:p>
-      <w:r>
-        <w:t xml:space="preserve">For source code: </w:t>
-      </w:r>
-      <w:hyperlink r:id="rId68" w:history="1">
-        <w:r>
-          <w:rPr>
-            <w:rStyle w:val="Hyperlink"/>
-          </w:rPr>
-          <w:t>http://netpbm.sourceforge.net/getting_netpbm.php</w:t>
-        </w:r>
-      </w:hyperlink>
-    </w:p>
-    <w:p/>
-    <w:p>
-      <w:r>
-        <w:t xml:space="preserve">NumPy is </w:t>
-      </w:r>
-      <w:r>
-        <w:t>Copyright © 2005-2017, NumPy Developers.</w:t>
-      </w:r>
-      <w:r>
-        <w:t xml:space="preserve">  All Rights Reserved.  </w:t>
-      </w:r>
-      <w:proofErr w:type="spellStart"/>
-      <w:r>
-        <w:t>Redisribution</w:t>
-      </w:r>
-      <w:proofErr w:type="spellEnd"/>
-      <w:r>
-        <w:t xml:space="preserve"> as both source and binary is permitted.</w:t>
-      </w:r>
-    </w:p>
-    <w:p>
-      <w:hyperlink r:id="rId69" w:history="1">
-        <w:r>
-          <w:rPr>
-            <w:rStyle w:val="Hyperlink"/>
-          </w:rPr>
-          <w:t>http://www.numpy.org/license.html</w:t>
-        </w:r>
-      </w:hyperlink>
-    </w:p>
-    <w:p/>
-    <w:p>
-      <w:pPr>
-        <w:rPr>
-          <w:sz w:val="56"/>
-          <w:szCs w:val="56"/>
-        </w:rPr>
-      </w:pPr>
-    </w:p>
-    <w:p>
-      <w:pPr>
-        <w:rPr>
-          <w:sz w:val="56"/>
-          <w:szCs w:val="56"/>
-        </w:rPr>
-      </w:pPr>
-      <w:proofErr w:type="spellStart"/>
-      <w:r>
-        <w:rPr>
-          <w:sz w:val="56"/>
-          <w:szCs w:val="56"/>
-        </w:rPr>
-        <w:t>Astropy</w:t>
-      </w:r>
-      <w:proofErr w:type="spellEnd"/>
-    </w:p>
-    <w:p>
-      <w:r>
-        <w:t xml:space="preserve">For Information about the software: </w:t>
-      </w:r>
-      <w:hyperlink r:id="rId70" w:history="1">
-        <w:r>
-          <w:rPr>
-            <w:rStyle w:val="Hyperlink"/>
-          </w:rPr>
-          <w:t>https://www.astropy.org</w:t>
-        </w:r>
-      </w:hyperlink>
-      <w:r>
-        <w:t xml:space="preserve">  </w:t>
-      </w:r>
-    </w:p>
-    <w:p>
-      <w:r>
-        <w:t xml:space="preserve">For Documentation on how to use it: </w:t>
-      </w:r>
-      <w:hyperlink r:id="rId71" w:history="1">
-        <w:r>
-          <w:rPr>
-            <w:rStyle w:val="Hyperlink"/>
-          </w:rPr>
-          <w:t>http://docs.astropy.org/en/stable/</w:t>
-        </w:r>
-      </w:hyperlink>
-      <w:r>
-        <w:t xml:space="preserve"> </w:t>
-      </w:r>
-    </w:p>
-    <w:p>
-      <w:r>
-        <w:t xml:space="preserve">For source code: </w:t>
-      </w:r>
-      <w:r>
-        <w:t>https://github.com/astropy/astropy</w:t>
-      </w:r>
-    </w:p>
-    <w:p/>
-    <w:p>
-      <w:r>
-        <w:t xml:space="preserve">NumPy is </w:t>
-      </w:r>
-      <w:r>
-        <w:t>Copyright © 2005-2017, NumPy Developers.</w:t>
-      </w:r>
-      <w:r>
-        <w:t xml:space="preserve">  All Rights Reserved.  </w:t>
-      </w:r>
-      <w:proofErr w:type="spellStart"/>
-      <w:r>
-        <w:t>Redisribution</w:t>
-      </w:r>
-      <w:proofErr w:type="spellEnd"/>
-      <w:r>
-        <w:t xml:space="preserve"> as both source and binary is permitted.</w:t>
-      </w:r>
-    </w:p>
-    <w:p>
-      <w:hyperlink r:id="rId72" w:history="1">
-        <w:r>
-          <w:rPr>
-            <w:rStyle w:val="Hyperlink"/>
-          </w:rPr>
-          <w:t>https://github.com/astropy/astropy/blob/master/LICENSE.rst</w:t>
-        </w:r>
-      </w:hyperlink>
-    </w:p>
-    <w:p>
-      <w:pPr>
-        <w:rPr>
-          <w:sz w:val="56"/>
-          <w:szCs w:val="56"/>
-        </w:rPr>
-      </w:pPr>
-    </w:p>
-    <w:p>
-      <w:pPr>
-        <w:rPr>
-          <w:sz w:val="56"/>
-          <w:szCs w:val="56"/>
-        </w:rPr>
-      </w:pPr>
-      <w:r>
-        <w:rPr>
-          <w:sz w:val="56"/>
-          <w:szCs w:val="56"/>
-        </w:rPr>
-        <w:t>LibGphoto2</w:t>
-      </w:r>
-    </w:p>
-    <w:p>
-      <w:r>
-        <w:t xml:space="preserve">For Information about the software: </w:t>
-      </w:r>
-      <w:hyperlink r:id="rId73" w:history="1">
-        <w:r>
-          <w:rPr>
-            <w:rStyle w:val="Hyperlink"/>
-          </w:rPr>
-          <w:t>http://gphoto.org</w:t>
-        </w:r>
-      </w:hyperlink>
-    </w:p>
-    <w:p>
-      <w:r>
-        <w:t xml:space="preserve">For Documentation about how to use it:  </w:t>
-      </w:r>
-      <w:hyperlink r:id="rId74" w:history="1">
-        <w:r>
-          <w:rPr>
-            <w:rStyle w:val="Hyperlink"/>
-          </w:rPr>
-          <w:t>http://gphoto.org/doc/</w:t>
-        </w:r>
-      </w:hyperlink>
-    </w:p>
-    <w:p>
-      <w:r>
-        <w:t xml:space="preserve">For source code: </w:t>
-      </w:r>
-      <w:hyperlink r:id="rId75" w:history="1">
-        <w:r>
-          <w:rPr>
-            <w:rStyle w:val="Hyperlink"/>
-          </w:rPr>
-          <w:t>https://github.com/gphoto/</w:t>
-        </w:r>
-      </w:hyperlink>
-    </w:p>
-    <w:p/>
-    <w:p>
-      <w:r>
-        <w:t xml:space="preserve">LibGphoto2 is released under the </w:t>
-      </w:r>
-      <w:r>
-        <w:t>GNU GPL version 2</w:t>
-      </w:r>
-    </w:p>
-    <w:p>
-      <w:hyperlink r:id="rId76" w:history="1">
-        <w:r>
-          <w:rPr>
-            <w:rStyle w:val="Hyperlink"/>
-          </w:rPr>
-          <w:t>http://gphoto.org</w:t>
-        </w:r>
-      </w:hyperlink>
-    </w:p>
-    <w:p>
-      <w:pPr>
-        <w:rPr>
-          <w:sz w:val="56"/>
-          <w:szCs w:val="56"/>
-        </w:rPr>
-      </w:pPr>
-    </w:p>
-    <w:p>
-      <w:pPr>
-        <w:rPr>
-          <w:sz w:val="56"/>
-          <w:szCs w:val="56"/>
-        </w:rPr>
-      </w:pPr>
-      <w:r>
-        <w:rPr>
-          <w:sz w:val="56"/>
-          <w:szCs w:val="56"/>
-        </w:rPr>
-        <w:t>GSC, The Guide Star Catalog</w:t>
-      </w:r>
-    </w:p>
-    <w:p>
-      <w:r>
-        <w:t>(Not included or bundled, but an optional install)</w:t>
-      </w:r>
-    </w:p>
-    <w:p/>
-    <w:p>
-      <w:r>
-        <w:t xml:space="preserve">For Information about the software and data: </w:t>
-      </w:r>
-      <w:hyperlink r:id="rId77" w:history="1">
-        <w:r>
-          <w:rPr>
-            <w:rStyle w:val="Hyperlink"/>
-          </w:rPr>
-          <w:t>http://gsss.stsci.edu/catalogs/gsc/GSC1/gsc12/DESCRIPTION.HTM</w:t>
-        </w:r>
-      </w:hyperlink>
-    </w:p>
-    <w:p>
-      <w:r>
-        <w:t>Instructions on how to install it:</w:t>
-      </w:r>
-      <w:r>
-        <w:t xml:space="preserve"> </w:t>
-      </w:r>
-      <w:hyperlink r:id="rId78" w:history="1">
-        <w:r>
-          <w:rPr>
-            <w:rStyle w:val="Hyperlink"/>
-          </w:rPr>
-          <w:t>http://www.indilib.org/support/tutorials/139-indi-library-on-raspberry-pi.html</w:t>
-        </w:r>
-      </w:hyperlink>
-    </w:p>
-    <w:p>
-      <w:r>
-        <w:t xml:space="preserve">Source Code:  </w:t>
-      </w:r>
-      <w:hyperlink r:id="rId79" w:history="1">
-        <w:r>
-          <w:rPr>
-            <w:rStyle w:val="Hyperlink"/>
-          </w:rPr>
-          <w:t>http://cdsarc.u-strasbg.fr/ftp/cats/bincats/</w:t>
-        </w:r>
-      </w:hyperlink>
-    </w:p>
-    <w:p/>
-    <w:p>
-      <w:r>
-        <w:t xml:space="preserve">The Guide Star Catalog was developed for the Hubble Space </w:t>
-      </w:r>
-      <w:proofErr w:type="gramStart"/>
-      <w:r>
-        <w:t xml:space="preserve">Telescope </w:t>
-      </w:r>
-      <w:r>
-        <w:t>.</w:t>
-      </w:r>
-      <w:proofErr w:type="gramEnd"/>
-      <w:r>
-        <w:t xml:space="preserve">  The data is copyrighted by </w:t>
-      </w:r>
-      <w:r>
-        <w:rPr>
-          <w:rFonts w:cs="Tahoma"/>
-        </w:rPr>
-        <w:t>The Association of Universities for Research in Astronomy</w:t>
-      </w:r>
-      <w:r>
-        <w:rPr>
-          <w:rFonts w:cs="Verdana"/>
-        </w:rPr>
-        <w:t xml:space="preserve"> (c) 2001-2008</w:t>
-      </w:r>
-      <w:r>
-        <w:rPr>
-          <w:rFonts w:cs="Verdana"/>
-        </w:rPr>
-        <w:t>.  It is free for non-</w:t>
-      </w:r>
-      <w:proofErr w:type="spellStart"/>
-      <w:r>
-        <w:rPr>
-          <w:rFonts w:cs="Verdana"/>
-        </w:rPr>
-        <w:t>commerical</w:t>
-      </w:r>
-      <w:proofErr w:type="spellEnd"/>
-      <w:r>
-        <w:rPr>
-          <w:rFonts w:cs="Verdana"/>
-        </w:rPr>
-        <w:t xml:space="preserve"> use.  </w:t>
-      </w:r>
-    </w:p>
-    <w:p>
-      <w:pPr>
-        <w:rPr>
-          <w:rStyle w:val="Hyperlink"/>
-        </w:rPr>
-      </w:pPr>
-      <w:r>
-        <w:t xml:space="preserve"> </w:t>
-      </w:r>
-      <w:hyperlink r:id="rId80" w:history="1">
-        <w:r>
-          <w:rPr>
-            <w:rStyle w:val="Hyperlink"/>
-          </w:rPr>
-          <w:t>launchpad.net/</w:t>
-        </w:r>
-        <w:proofErr w:type="spellStart"/>
-        <w:r>
-          <w:rPr>
-            <w:rStyle w:val="Hyperlink"/>
-          </w:rPr>
-          <w:t>gsc</w:t>
-        </w:r>
-        <w:proofErr w:type="spellEnd"/>
-      </w:hyperlink>
-      <w:r>
-        <w:t xml:space="preserve"> </w:t>
-      </w:r>
-      <w:hyperlink r:id="rId81" w:history="1">
-        <w:r>
-          <w:rPr>
-            <w:rStyle w:val="Hyperlink"/>
-          </w:rPr>
           <w:t>archive.stsci.edu/data_use.html</w:t>
         </w:r>
       </w:hyperlink>
-    </w:p>
-    <w:p/>
-    <w:p>
-      <w:pPr>
-        <w:rPr>
-          <w:rStyle w:val="Hyperlink"/>
-        </w:rPr>
-      </w:pPr>
     </w:p>
     <w:p/>
     <w:sectPr>
@@ -2209,7 +1796,7 @@
 </file>
 
 <file path=word/styles.xml><?xml version="1.0" encoding="utf-8"?>
-<w:styles xmlns:mc="http://schemas.openxmlformats.org/markup-compatibility/2006" xmlns:r="http://schemas.openxmlformats.org/officeDocument/2006/relationships" xmlns:w="http://schemas.openxmlformats.org/wordprocessingml/2006/main" xmlns:w14="http://schemas.microsoft.com/office/word/2010/wordml" xmlns:w15="http://schemas.microsoft.com/office/word/2012/wordml" xmlns:w16cid="http://schemas.microsoft.com/office/word/2016/wordml/cid" xmlns:w16se="http://schemas.microsoft.com/office/word/2015/wordml/symex" mc:Ignorable="w14 w15 w16se w16cid">
+<w:styles xmlns:mc="http://schemas.openxmlformats.org/markup-compatibility/2006" xmlns:r="http://schemas.openxmlformats.org/officeDocument/2006/relationships" xmlns:w="http://schemas.openxmlformats.org/wordprocessingml/2006/main" xmlns:w14="http://schemas.microsoft.com/office/word/2010/wordml" xmlns:w15="http://schemas.microsoft.com/office/word/2012/wordml" xmlns:w16cex="http://schemas.microsoft.com/office/word/2018/wordml/cex" xmlns:w16cid="http://schemas.microsoft.com/office/word/2016/wordml/cid" xmlns:w16="http://schemas.microsoft.com/office/word/2018/wordml" xmlns:w16sdtdh="http://schemas.microsoft.com/office/word/2020/wordml/sdtdatahash" xmlns:w16se="http://schemas.microsoft.com/office/word/2015/wordml/symex" mc:Ignorable="w14 w15 w16se w16cid w16 w16cex w16sdtdh">
   <w:docDefaults>
     <w:rPrDefault>
       <w:rPr>

</xml_diff>